<commit_message>
Added an api service layer with controllers
</commit_message>
<xml_diff>
--- a/Documentation/SRS JobApplicationTracker.docx
+++ b/Documentation/SRS JobApplicationTracker.docx
@@ -192,9 +192,15 @@
           <w:numId w:val="1"/>
         </w:numPr>
         <w:spacing w:after="0"/>
-      </w:pPr>
-      <w:r>
-        <w:t>Communicate with a secure Web API for data persistence</w:t>
+        <w:rPr>
+          <w:highlight w:val="yellow"/>
+        </w:rPr>
+      </w:pPr>
+      <w:r>
+        <w:rPr>
+          <w:highlight w:val="yellow"/>
+        </w:rPr>
+        <w:t>Possibly store resumes and cover letters used to apply for jobs</w:t>
       </w:r>
     </w:p>
     <w:p>
@@ -206,6 +212,18 @@
         <w:spacing w:after="0"/>
       </w:pPr>
       <w:r>
+        <w:t>Communicate with a secure Web API for data persistence</w:t>
+      </w:r>
+    </w:p>
+    <w:p>
+      <w:pPr>
+        <w:numPr>
+          <w:ilvl w:val="0"/>
+          <w:numId w:val="1"/>
+        </w:numPr>
+        <w:spacing w:after="0"/>
+      </w:pPr>
+      <w:r>
         <w:t>Use MVVM architecture with dependency injection</w:t>
       </w:r>
     </w:p>
@@ -385,9 +403,15 @@
           <w:numId w:val="4"/>
         </w:numPr>
         <w:spacing w:after="0"/>
-      </w:pPr>
-      <w:r>
-        <w:t>View/edit/delete applications</w:t>
+        <w:rPr>
+          <w:highlight w:val="yellow"/>
+        </w:rPr>
+      </w:pPr>
+      <w:r>
+        <w:rPr>
+          <w:highlight w:val="yellow"/>
+        </w:rPr>
+        <w:t>Possibly add new resumes and cover letters</w:t>
       </w:r>
     </w:p>
     <w:p>
@@ -399,7 +423,38 @@
         <w:spacing w:after="0"/>
       </w:pPr>
       <w:r>
+        <w:t>View/edit/delete applications</w:t>
+      </w:r>
+    </w:p>
+    <w:p>
+      <w:pPr>
+        <w:numPr>
+          <w:ilvl w:val="0"/>
+          <w:numId w:val="4"/>
+        </w:numPr>
+        <w:spacing w:after="0"/>
+      </w:pPr>
+      <w:r>
         <w:t>Search applications by status</w:t>
+      </w:r>
+    </w:p>
+    <w:p>
+      <w:pPr>
+        <w:numPr>
+          <w:ilvl w:val="0"/>
+          <w:numId w:val="4"/>
+        </w:numPr>
+        <w:spacing w:after="0"/>
+        <w:rPr>
+          <w:highlight w:val="yellow"/>
+        </w:rPr>
+      </w:pPr>
+      <w:r>
+        <w:rPr>
+          <w:highlight w:val="yellow"/>
+        </w:rPr>
+        <w:lastRenderedPageBreak/>
+        <w:t>Search by companies applied at</w:t>
       </w:r>
     </w:p>
     <w:p>
@@ -439,7 +494,6 @@
         <w:spacing w:after="0"/>
       </w:pPr>
       <w:r>
-        <w:lastRenderedPageBreak/>
         <w:t>Track follow-up</w:t>
       </w:r>
       <w:r>
@@ -1002,6 +1056,7 @@
         <w:spacing w:after="0"/>
       </w:pPr>
       <w:r>
+        <w:lastRenderedPageBreak/>
         <w:t>Manages EF Core data access</w:t>
       </w:r>
     </w:p>
@@ -1046,7 +1101,6 @@
           <w:b/>
           <w:bCs/>
         </w:rPr>
-        <w:lastRenderedPageBreak/>
         <w:t>6.4 Web API</w:t>
       </w:r>
     </w:p>
@@ -1216,8 +1270,14 @@
           <w:numId w:val="16"/>
         </w:numPr>
         <w:spacing w:after="0"/>
-      </w:pPr>
-      <w:r>
+        <w:rPr>
+          <w:highlight w:val="yellow"/>
+        </w:rPr>
+      </w:pPr>
+      <w:r>
+        <w:rPr>
+          <w:highlight w:val="yellow"/>
+        </w:rPr>
         <w:t>Save Resumes and Cover Letters specifically for jobs applied to</w:t>
       </w:r>
     </w:p>

</xml_diff>

<commit_message>
Forgot to add some changes to the SRS documentation
</commit_message>
<xml_diff>
--- a/Documentation/SRS JobApplicationTracker.docx
+++ b/Documentation/SRS JobApplicationTracker.docx
@@ -101,7 +101,16 @@
         <w:spacing w:after="0"/>
       </w:pPr>
       <w:r>
-        <w:t xml:space="preserve">This document outlines the functional requirements, system architecture, and design elements for a mobile application built using .NET MAUI, with a backend Web API. The application enables users to track job applications, interviews, </w:t>
+        <w:t xml:space="preserve">This document outlines the functional requirements, system architecture, and design elements for a mobile application built using .NET MAUI, </w:t>
+      </w:r>
+      <w:r>
+        <w:rPr>
+          <w:strike/>
+        </w:rPr>
+        <w:t>with a backend Web API</w:t>
+      </w:r>
+      <w:r>
+        <w:t xml:space="preserve">. The application enables users to track job applications, interviews, </w:t>
       </w:r>
       <w:r>
         <w:t>companies, contacts at companies, and interview preparation</w:t>
@@ -210,8 +219,14 @@
           <w:numId w:val="1"/>
         </w:numPr>
         <w:spacing w:after="0"/>
-      </w:pPr>
-      <w:r>
+        <w:rPr>
+          <w:strike/>
+        </w:rPr>
+      </w:pPr>
+      <w:r>
+        <w:rPr>
+          <w:strike/>
+        </w:rPr>
         <w:t>Communicate with a secure Web API for data persistence</w:t>
       </w:r>
     </w:p>
@@ -316,15 +331,22 @@
           <w:numId w:val="3"/>
         </w:numPr>
         <w:spacing w:after="0"/>
-      </w:pPr>
-      <w:r>
-        <w:rPr>
-          <w:b/>
-          <w:bCs/>
+        <w:rPr>
+          <w:strike/>
+        </w:rPr>
+      </w:pPr>
+      <w:r>
+        <w:rPr>
+          <w:b/>
+          <w:bCs/>
+          <w:strike/>
         </w:rPr>
         <w:t>API Service Layer:</w:t>
       </w:r>
       <w:r>
+        <w:rPr>
+          <w:strike/>
+        </w:rPr>
         <w:t xml:space="preserve"> Generic HTTP clients for calling the backend</w:t>
       </w:r>
     </w:p>
@@ -341,7 +363,22 @@
           <w:b/>
           <w:bCs/>
         </w:rPr>
-        <w:t>Backend (Web API + Repositories):</w:t>
+        <w:t>Backend (</w:t>
+      </w:r>
+      <w:r>
+        <w:rPr>
+          <w:b/>
+          <w:bCs/>
+          <w:strike/>
+        </w:rPr>
+        <w:t>Web AP</w:t>
+      </w:r>
+      <w:r>
+        <w:rPr>
+          <w:b/>
+          <w:bCs/>
+        </w:rPr>
+        <w:t>I + Repositories):</w:t>
       </w:r>
       <w:r>
         <w:t xml:space="preserve"> Handles business logic and data persistence using Entity Framework Core</w:t>
@@ -435,7 +472,10 @@
         <w:spacing w:after="0"/>
       </w:pPr>
       <w:r>
-        <w:t>Search applications by status</w:t>
+        <w:t xml:space="preserve">Search </w:t>
+      </w:r>
+      <w:r>
+        <w:t>for application by job title</w:t>
       </w:r>
     </w:p>
     <w:p>
@@ -512,10 +552,16 @@
         <w:t>Add</w:t>
       </w:r>
       <w:r>
-        <w:t>/view/edit/delete</w:t>
-      </w:r>
-      <w:r>
-        <w:t xml:space="preserve"> interview preparation notes</w:t>
+        <w:t>/view/edit/</w:t>
+      </w:r>
+      <w:r>
+        <w:rPr>
+          <w:strike/>
+        </w:rPr>
+        <w:t xml:space="preserve">delete </w:t>
+      </w:r>
+      <w:r>
+        <w:t>interview preparation notes</w:t>
       </w:r>
     </w:p>
     <w:p>
@@ -546,7 +592,16 @@
         <w:t>Add/view</w:t>
       </w:r>
       <w:r>
-        <w:t xml:space="preserve">/edit/delete </w:t>
+        <w:t>/edit/</w:t>
+      </w:r>
+      <w:r>
+        <w:rPr>
+          <w:strike/>
+        </w:rPr>
+        <w:t>delete</w:t>
+      </w:r>
+      <w:r>
+        <w:t xml:space="preserve"> </w:t>
       </w:r>
       <w:r>
         <w:t>companies</w:t>
@@ -564,10 +619,16 @@
         <w:t>Add/view</w:t>
       </w:r>
       <w:r>
-        <w:t>/edit/delete</w:t>
-      </w:r>
-      <w:r>
-        <w:t xml:space="preserve"> company contacts</w:t>
+        <w:t>/edit/</w:t>
+      </w:r>
+      <w:r>
+        <w:rPr>
+          <w:strike/>
+        </w:rPr>
+        <w:t xml:space="preserve">delete </w:t>
+      </w:r>
+      <w:r>
+        <w:t>company contacts</w:t>
       </w:r>
     </w:p>
     <w:p>
@@ -622,8 +683,14 @@
           <w:numId w:val="7"/>
         </w:numPr>
         <w:spacing w:after="0"/>
-      </w:pPr>
-      <w:r>
+        <w:rPr>
+          <w:strike/>
+        </w:rPr>
+      </w:pPr>
+      <w:r>
+        <w:rPr>
+          <w:strike/>
+        </w:rPr>
         <w:t>Secure API communication</w:t>
       </w:r>
     </w:p>
@@ -774,23 +841,36 @@
           <w:numId w:val="8"/>
         </w:numPr>
         <w:spacing w:after="0"/>
-      </w:pPr>
-      <w:r>
-        <w:rPr>
-          <w:b/>
-          <w:bCs/>
+        <w:rPr>
+          <w:strike/>
+        </w:rPr>
+      </w:pPr>
+      <w:r>
+        <w:rPr>
+          <w:b/>
+          <w:bCs/>
+          <w:strike/>
         </w:rPr>
         <w:t>Controllers</w:t>
       </w:r>
       <w:r>
+        <w:rPr>
+          <w:strike/>
+        </w:rPr>
         <w:t xml:space="preserve">: </w:t>
       </w:r>
       <w:proofErr w:type="spellStart"/>
       <w:r>
+        <w:rPr>
+          <w:strike/>
+        </w:rPr>
         <w:t>JobAppApi</w:t>
       </w:r>
       <w:proofErr w:type="spellEnd"/>
       <w:r>
+        <w:rPr>
+          <w:strike/>
+        </w:rPr>
         <w:t>&lt;T&gt; defines RESTful endpoints</w:t>
       </w:r>
     </w:p>
@@ -801,23 +881,36 @@
           <w:numId w:val="8"/>
         </w:numPr>
         <w:spacing w:after="0"/>
-      </w:pPr>
-      <w:r>
-        <w:rPr>
-          <w:b/>
-          <w:bCs/>
+        <w:rPr>
+          <w:strike/>
+        </w:rPr>
+      </w:pPr>
+      <w:r>
+        <w:rPr>
+          <w:b/>
+          <w:bCs/>
+          <w:strike/>
         </w:rPr>
         <w:t>API Service Layer</w:t>
       </w:r>
       <w:r>
+        <w:rPr>
+          <w:strike/>
+        </w:rPr>
         <w:t xml:space="preserve">: </w:t>
       </w:r>
       <w:proofErr w:type="spellStart"/>
       <w:r>
+        <w:rPr>
+          <w:strike/>
+        </w:rPr>
         <w:t>JobAppApiService</w:t>
       </w:r>
       <w:proofErr w:type="spellEnd"/>
       <w:r>
+        <w:rPr>
+          <w:strike/>
+        </w:rPr>
         <w:t>&lt;T&gt; wraps HTTP communication</w:t>
       </w:r>
     </w:p>
@@ -1243,13 +1336,36 @@
         <w:spacing w:after="0"/>
       </w:pPr>
       <w:r>
+        <w:rPr>
+          <w:strike/>
+        </w:rPr>
         <w:t xml:space="preserve">SQLite offline </w:t>
       </w:r>
       <w:proofErr w:type="gramStart"/>
       <w:r>
+        <w:rPr>
+          <w:strike/>
+        </w:rPr>
         <w:t>caching</w:t>
       </w:r>
       <w:proofErr w:type="gramEnd"/>
+      <w:r>
+        <w:rPr>
+          <w:strike/>
+        </w:rPr>
+        <w:t xml:space="preserve"> No SQL</w:t>
+      </w:r>
+      <w:r>
+        <w:t xml:space="preserve">, all stored in </w:t>
+      </w:r>
+      <w:proofErr w:type="spellStart"/>
+      <w:r>
+        <w:t>json</w:t>
+      </w:r>
+      <w:proofErr w:type="spellEnd"/>
+      <w:r>
+        <w:t xml:space="preserve"> Files for user only</w:t>
+      </w:r>
     </w:p>
     <w:p>
       <w:pPr>
@@ -1445,10 +1561,12 @@
       <w:r>
         <w:t xml:space="preserve">Changed so each model will save to </w:t>
       </w:r>
+      <w:proofErr w:type="spellStart"/>
       <w:proofErr w:type="gramStart"/>
       <w:r>
         <w:t>it’s</w:t>
       </w:r>
+      <w:proofErr w:type="spellEnd"/>
       <w:proofErr w:type="gramEnd"/>
       <w:r>
         <w:t xml:space="preserve"> own </w:t>
@@ -1564,6 +1682,99 @@
       </w:pPr>
       <w:r>
         <w:t>Made some design changes… still trying to track down the annoying purple outline.</w:t>
+      </w:r>
+    </w:p>
+    <w:p>
+      <w:pPr>
+        <w:rPr>
+          <w:b/>
+          <w:bCs/>
+        </w:rPr>
+      </w:pPr>
+      <w:r>
+        <w:rPr>
+          <w:b/>
+          <w:bCs/>
+        </w:rPr>
+        <w:t>10 Checklist</w:t>
+      </w:r>
+    </w:p>
+    <w:p>
+      <w:r>
+        <w:t>Add Applications</w:t>
+      </w:r>
+    </w:p>
+    <w:p>
+      <w:pPr>
+        <w:pStyle w:val="ListParagraph"/>
+        <w:numPr>
+          <w:ilvl w:val="0"/>
+          <w:numId w:val="19"/>
+        </w:numPr>
+      </w:pPr>
+      <w:r>
+        <w:lastRenderedPageBreak/>
+        <w:t>Update Applications</w:t>
+      </w:r>
+    </w:p>
+    <w:p>
+      <w:pPr>
+        <w:pStyle w:val="ListParagraph"/>
+        <w:numPr>
+          <w:ilvl w:val="0"/>
+          <w:numId w:val="19"/>
+        </w:numPr>
+      </w:pPr>
+      <w:r>
+        <w:t>Add Companies</w:t>
+      </w:r>
+    </w:p>
+    <w:p>
+      <w:pPr>
+        <w:pStyle w:val="ListParagraph"/>
+        <w:numPr>
+          <w:ilvl w:val="0"/>
+          <w:numId w:val="19"/>
+        </w:numPr>
+      </w:pPr>
+      <w:r>
+        <w:t>Update Companies</w:t>
+      </w:r>
+    </w:p>
+    <w:p>
+      <w:pPr>
+        <w:pStyle w:val="ListParagraph"/>
+        <w:numPr>
+          <w:ilvl w:val="0"/>
+          <w:numId w:val="19"/>
+        </w:numPr>
+      </w:pPr>
+      <w:r>
+        <w:t>Add Company Contacts</w:t>
+      </w:r>
+    </w:p>
+    <w:p>
+      <w:pPr>
+        <w:pStyle w:val="ListParagraph"/>
+        <w:numPr>
+          <w:ilvl w:val="0"/>
+          <w:numId w:val="19"/>
+        </w:numPr>
+      </w:pPr>
+      <w:r>
+        <w:t>Update Company Contacts</w:t>
+      </w:r>
+    </w:p>
+    <w:p>
+      <w:pPr>
+        <w:pStyle w:val="ListParagraph"/>
+        <w:numPr>
+          <w:ilvl w:val="0"/>
+          <w:numId w:val="19"/>
+        </w:numPr>
+      </w:pPr>
+      <w:r>
+        <w:t>View Models for binding and responsive logic for what is done</w:t>
       </w:r>
     </w:p>
     <w:sectPr>
@@ -3182,6 +3393,119 @@
     </w:lvl>
   </w:abstractNum>
   <w:abstractNum w:abstractNumId="11" w15:restartNumberingAfterBreak="0">
+    <w:nsid w:val="38403F75"/>
+    <w:multiLevelType w:val="hybridMultilevel"/>
+    <w:tmpl w:val="5FE2D328"/>
+    <w:lvl w:ilvl="0" w:tplc="0409000D">
+      <w:start w:val="1"/>
+      <w:numFmt w:val="bullet"/>
+      <w:lvlText w:val=""/>
+      <w:lvlJc w:val="left"/>
+      <w:pPr>
+        <w:ind w:left="720" w:hanging="360"/>
+      </w:pPr>
+      <w:rPr>
+        <w:rFonts w:ascii="Wingdings" w:hAnsi="Wingdings" w:hint="default"/>
+      </w:rPr>
+    </w:lvl>
+    <w:lvl w:ilvl="1" w:tplc="04090003" w:tentative="1">
+      <w:start w:val="1"/>
+      <w:numFmt w:val="bullet"/>
+      <w:lvlText w:val="o"/>
+      <w:lvlJc w:val="left"/>
+      <w:pPr>
+        <w:ind w:left="1440" w:hanging="360"/>
+      </w:pPr>
+      <w:rPr>
+        <w:rFonts w:ascii="Courier New" w:hAnsi="Courier New" w:cs="Courier New" w:hint="default"/>
+      </w:rPr>
+    </w:lvl>
+    <w:lvl w:ilvl="2" w:tplc="04090005" w:tentative="1">
+      <w:start w:val="1"/>
+      <w:numFmt w:val="bullet"/>
+      <w:lvlText w:val=""/>
+      <w:lvlJc w:val="left"/>
+      <w:pPr>
+        <w:ind w:left="2160" w:hanging="360"/>
+      </w:pPr>
+      <w:rPr>
+        <w:rFonts w:ascii="Wingdings" w:hAnsi="Wingdings" w:hint="default"/>
+      </w:rPr>
+    </w:lvl>
+    <w:lvl w:ilvl="3" w:tplc="04090001" w:tentative="1">
+      <w:start w:val="1"/>
+      <w:numFmt w:val="bullet"/>
+      <w:lvlText w:val=""/>
+      <w:lvlJc w:val="left"/>
+      <w:pPr>
+        <w:ind w:left="2880" w:hanging="360"/>
+      </w:pPr>
+      <w:rPr>
+        <w:rFonts w:ascii="Symbol" w:hAnsi="Symbol" w:hint="default"/>
+      </w:rPr>
+    </w:lvl>
+    <w:lvl w:ilvl="4" w:tplc="04090003" w:tentative="1">
+      <w:start w:val="1"/>
+      <w:numFmt w:val="bullet"/>
+      <w:lvlText w:val="o"/>
+      <w:lvlJc w:val="left"/>
+      <w:pPr>
+        <w:ind w:left="3600" w:hanging="360"/>
+      </w:pPr>
+      <w:rPr>
+        <w:rFonts w:ascii="Courier New" w:hAnsi="Courier New" w:cs="Courier New" w:hint="default"/>
+      </w:rPr>
+    </w:lvl>
+    <w:lvl w:ilvl="5" w:tplc="04090005" w:tentative="1">
+      <w:start w:val="1"/>
+      <w:numFmt w:val="bullet"/>
+      <w:lvlText w:val=""/>
+      <w:lvlJc w:val="left"/>
+      <w:pPr>
+        <w:ind w:left="4320" w:hanging="360"/>
+      </w:pPr>
+      <w:rPr>
+        <w:rFonts w:ascii="Wingdings" w:hAnsi="Wingdings" w:hint="default"/>
+      </w:rPr>
+    </w:lvl>
+    <w:lvl w:ilvl="6" w:tplc="04090001" w:tentative="1">
+      <w:start w:val="1"/>
+      <w:numFmt w:val="bullet"/>
+      <w:lvlText w:val=""/>
+      <w:lvlJc w:val="left"/>
+      <w:pPr>
+        <w:ind w:left="5040" w:hanging="360"/>
+      </w:pPr>
+      <w:rPr>
+        <w:rFonts w:ascii="Symbol" w:hAnsi="Symbol" w:hint="default"/>
+      </w:rPr>
+    </w:lvl>
+    <w:lvl w:ilvl="7" w:tplc="04090003" w:tentative="1">
+      <w:start w:val="1"/>
+      <w:numFmt w:val="bullet"/>
+      <w:lvlText w:val="o"/>
+      <w:lvlJc w:val="left"/>
+      <w:pPr>
+        <w:ind w:left="5760" w:hanging="360"/>
+      </w:pPr>
+      <w:rPr>
+        <w:rFonts w:ascii="Courier New" w:hAnsi="Courier New" w:cs="Courier New" w:hint="default"/>
+      </w:rPr>
+    </w:lvl>
+    <w:lvl w:ilvl="8" w:tplc="04090005" w:tentative="1">
+      <w:start w:val="1"/>
+      <w:numFmt w:val="bullet"/>
+      <w:lvlText w:val=""/>
+      <w:lvlJc w:val="left"/>
+      <w:pPr>
+        <w:ind w:left="6480" w:hanging="360"/>
+      </w:pPr>
+      <w:rPr>
+        <w:rFonts w:ascii="Wingdings" w:hAnsi="Wingdings" w:hint="default"/>
+      </w:rPr>
+    </w:lvl>
+  </w:abstractNum>
+  <w:abstractNum w:abstractNumId="12" w15:restartNumberingAfterBreak="0">
     <w:nsid w:val="3D48322E"/>
     <w:multiLevelType w:val="multilevel"/>
     <w:tmpl w:val="9814BA72"/>
@@ -3330,7 +3654,7 @@
       </w:rPr>
     </w:lvl>
   </w:abstractNum>
-  <w:abstractNum w:abstractNumId="12" w15:restartNumberingAfterBreak="0">
+  <w:abstractNum w:abstractNumId="13" w15:restartNumberingAfterBreak="0">
     <w:nsid w:val="3E6D1F41"/>
     <w:multiLevelType w:val="multilevel"/>
     <w:tmpl w:val="72E0955A"/>
@@ -3479,7 +3803,7 @@
       </w:rPr>
     </w:lvl>
   </w:abstractNum>
-  <w:abstractNum w:abstractNumId="13" w15:restartNumberingAfterBreak="0">
+  <w:abstractNum w:abstractNumId="14" w15:restartNumberingAfterBreak="0">
     <w:nsid w:val="3F335A87"/>
     <w:multiLevelType w:val="multilevel"/>
     <w:tmpl w:val="4ED0E962"/>
@@ -3628,7 +3952,7 @@
       </w:rPr>
     </w:lvl>
   </w:abstractNum>
-  <w:abstractNum w:abstractNumId="14" w15:restartNumberingAfterBreak="0">
+  <w:abstractNum w:abstractNumId="15" w15:restartNumberingAfterBreak="0">
     <w:nsid w:val="4D805C30"/>
     <w:multiLevelType w:val="multilevel"/>
     <w:tmpl w:val="F192F1D4"/>
@@ -3777,7 +4101,7 @@
       </w:rPr>
     </w:lvl>
   </w:abstractNum>
-  <w:abstractNum w:abstractNumId="15" w15:restartNumberingAfterBreak="0">
+  <w:abstractNum w:abstractNumId="16" w15:restartNumberingAfterBreak="0">
     <w:nsid w:val="62FA6DC1"/>
     <w:multiLevelType w:val="multilevel"/>
     <w:tmpl w:val="C374AAC6"/>
@@ -3926,7 +4250,7 @@
       </w:rPr>
     </w:lvl>
   </w:abstractNum>
-  <w:abstractNum w:abstractNumId="16" w15:restartNumberingAfterBreak="0">
+  <w:abstractNum w:abstractNumId="17" w15:restartNumberingAfterBreak="0">
     <w:nsid w:val="6AFB66BA"/>
     <w:multiLevelType w:val="multilevel"/>
     <w:tmpl w:val="8298657E"/>
@@ -4075,7 +4399,7 @@
       </w:rPr>
     </w:lvl>
   </w:abstractNum>
-  <w:abstractNum w:abstractNumId="17" w15:restartNumberingAfterBreak="0">
+  <w:abstractNum w:abstractNumId="18" w15:restartNumberingAfterBreak="0">
     <w:nsid w:val="74662F67"/>
     <w:multiLevelType w:val="multilevel"/>
     <w:tmpl w:val="664CFDFE"/>
@@ -4225,7 +4549,7 @@
     </w:lvl>
   </w:abstractNum>
   <w:num w:numId="1" w16cid:durableId="28723549">
-    <w:abstractNumId w:val="14"/>
+    <w:abstractNumId w:val="15"/>
   </w:num>
   <w:num w:numId="2" w16cid:durableId="210698986">
     <w:abstractNumId w:val="10"/>
@@ -4240,10 +4564,10 @@
     <w:abstractNumId w:val="0"/>
   </w:num>
   <w:num w:numId="6" w16cid:durableId="404498461">
-    <w:abstractNumId w:val="12"/>
+    <w:abstractNumId w:val="13"/>
   </w:num>
   <w:num w:numId="7" w16cid:durableId="221673901">
-    <w:abstractNumId w:val="15"/>
+    <w:abstractNumId w:val="16"/>
   </w:num>
   <w:num w:numId="8" w16cid:durableId="1103261553">
     <w:abstractNumId w:val="5"/>
@@ -4255,19 +4579,19 @@
     <w:abstractNumId w:val="3"/>
   </w:num>
   <w:num w:numId="11" w16cid:durableId="2076388198">
-    <w:abstractNumId w:val="16"/>
+    <w:abstractNumId w:val="17"/>
   </w:num>
   <w:num w:numId="12" w16cid:durableId="2048217014">
     <w:abstractNumId w:val="8"/>
   </w:num>
   <w:num w:numId="13" w16cid:durableId="367144844">
-    <w:abstractNumId w:val="11"/>
+    <w:abstractNumId w:val="12"/>
   </w:num>
   <w:num w:numId="14" w16cid:durableId="1752893522">
-    <w:abstractNumId w:val="13"/>
+    <w:abstractNumId w:val="14"/>
   </w:num>
   <w:num w:numId="15" w16cid:durableId="1618683385">
-    <w:abstractNumId w:val="17"/>
+    <w:abstractNumId w:val="18"/>
   </w:num>
   <w:num w:numId="16" w16cid:durableId="610630873">
     <w:abstractNumId w:val="6"/>
@@ -4277,6 +4601,9 @@
   </w:num>
   <w:num w:numId="18" w16cid:durableId="714234636">
     <w:abstractNumId w:val="7"/>
+  </w:num>
+  <w:num w:numId="19" w16cid:durableId="1770199899">
+    <w:abstractNumId w:val="11"/>
   </w:num>
 </w:numbering>
 </file>
@@ -5517,11 +5844,12 @@
 </file>
 
 <file path=customXml/item1.xml><?xml version="1.0" encoding="utf-8"?>
-<p:properties xmlns:p="http://schemas.microsoft.com/office/2006/metadata/properties" xmlns:xsi="http://www.w3.org/2001/XMLSchema-instance" xmlns:pc="http://schemas.microsoft.com/office/infopath/2007/PartnerControls">
-  <documentManagement>
-    <_activity xmlns="36faacd7-bee3-4511-ad40-0911c4477c55" xsi:nil="true"/>
-  </documentManagement>
-</p:properties>
+<?mso-contentType ?>
+<FormTemplates xmlns="http://schemas.microsoft.com/sharepoint/v3/contenttype/forms">
+  <Display>DocumentLibraryForm</Display>
+  <Edit>DocumentLibraryForm</Edit>
+  <New>DocumentLibraryForm</New>
+</FormTemplates>
 </file>
 
 <file path=customXml/item2.xml><?xml version="1.0" encoding="utf-8"?>
@@ -5758,20 +6086,17 @@
 </file>
 
 <file path=customXml/item3.xml><?xml version="1.0" encoding="utf-8"?>
-<?mso-contentType ?>
-<FormTemplates xmlns="http://schemas.microsoft.com/sharepoint/v3/contenttype/forms">
-  <Display>DocumentLibraryForm</Display>
-  <Edit>DocumentLibraryForm</Edit>
-  <New>DocumentLibraryForm</New>
-</FormTemplates>
+<p:properties xmlns:p="http://schemas.microsoft.com/office/2006/metadata/properties" xmlns:xsi="http://www.w3.org/2001/XMLSchema-instance" xmlns:pc="http://schemas.microsoft.com/office/infopath/2007/PartnerControls">
+  <documentManagement>
+    <_activity xmlns="36faacd7-bee3-4511-ad40-0911c4477c55" xsi:nil="true"/>
+  </documentManagement>
+</p:properties>
 </file>
 
 <file path=customXml/itemProps1.xml><?xml version="1.0" encoding="utf-8"?>
-<ds:datastoreItem xmlns:ds="http://schemas.openxmlformats.org/officeDocument/2006/customXml" ds:itemID="{80CEF455-A9A3-46DE-B10E-1C58B0566129}">
+<ds:datastoreItem xmlns:ds="http://schemas.openxmlformats.org/officeDocument/2006/customXml" ds:itemID="{191241A6-04BD-4C58-864E-1F9DB52CA835}">
   <ds:schemaRefs>
-    <ds:schemaRef ds:uri="http://schemas.microsoft.com/office/2006/metadata/properties"/>
-    <ds:schemaRef ds:uri="http://schemas.microsoft.com/office/infopath/2007/PartnerControls"/>
-    <ds:schemaRef ds:uri="36faacd7-bee3-4511-ad40-0911c4477c55"/>
+    <ds:schemaRef ds:uri="http://schemas.microsoft.com/sharepoint/v3/contenttype/forms"/>
   </ds:schemaRefs>
 </ds:datastoreItem>
 </file>
@@ -5796,9 +6121,11 @@
 </file>
 
 <file path=customXml/itemProps3.xml><?xml version="1.0" encoding="utf-8"?>
-<ds:datastoreItem xmlns:ds="http://schemas.openxmlformats.org/officeDocument/2006/customXml" ds:itemID="{191241A6-04BD-4C58-864E-1F9DB52CA835}">
+<ds:datastoreItem xmlns:ds="http://schemas.openxmlformats.org/officeDocument/2006/customXml" ds:itemID="{80CEF455-A9A3-46DE-B10E-1C58B0566129}">
   <ds:schemaRefs>
-    <ds:schemaRef ds:uri="http://schemas.microsoft.com/sharepoint/v3/contenttype/forms"/>
+    <ds:schemaRef ds:uri="http://schemas.microsoft.com/office/2006/metadata/properties"/>
+    <ds:schemaRef ds:uri="http://schemas.microsoft.com/office/infopath/2007/PartnerControls"/>
+    <ds:schemaRef ds:uri="36faacd7-bee3-4511-ad40-0911c4477c55"/>
   </ds:schemaRefs>
 </ds:datastoreItem>
 </file>
</xml_diff>

<commit_message>
Added updates to SRS documentation
</commit_message>
<xml_diff>
--- a/Documentation/SRS JobApplicationTracker.docx
+++ b/Documentation/SRS JobApplicationTracker.docx
@@ -1775,6 +1775,66 @@
       </w:pPr>
       <w:r>
         <w:t>View Models for binding and responsive logic for what is done</w:t>
+      </w:r>
+    </w:p>
+    <w:p>
+      <w:pPr>
+        <w:pStyle w:val="ListParagraph"/>
+        <w:numPr>
+          <w:ilvl w:val="0"/>
+          <w:numId w:val="19"/>
+        </w:numPr>
+      </w:pPr>
+      <w:r>
+        <w:t>Got rid of the purple outline</w:t>
+      </w:r>
+    </w:p>
+    <w:p>
+      <w:pPr>
+        <w:pStyle w:val="ListParagraph"/>
+        <w:numPr>
+          <w:ilvl w:val="0"/>
+          <w:numId w:val="19"/>
+        </w:numPr>
+      </w:pPr>
+      <w:r>
+        <w:t>Added ability to add and see multiple interviews</w:t>
+      </w:r>
+    </w:p>
+    <w:p>
+      <w:pPr>
+        <w:pStyle w:val="ListParagraph"/>
+        <w:numPr>
+          <w:ilvl w:val="0"/>
+          <w:numId w:val="19"/>
+        </w:numPr>
+      </w:pPr>
+      <w:r>
+        <w:t>Changed the delete button design</w:t>
+      </w:r>
+    </w:p>
+    <w:p>
+      <w:pPr>
+        <w:pStyle w:val="ListParagraph"/>
+        <w:numPr>
+          <w:ilvl w:val="0"/>
+          <w:numId w:val="19"/>
+        </w:numPr>
+      </w:pPr>
+      <w:r>
+        <w:t>Added Navigation back to application page from details page</w:t>
+      </w:r>
+    </w:p>
+    <w:p>
+      <w:pPr>
+        <w:pStyle w:val="ListParagraph"/>
+        <w:numPr>
+          <w:ilvl w:val="0"/>
+          <w:numId w:val="19"/>
+        </w:numPr>
+      </w:pPr>
+      <w:r>
+        <w:t>Made some modifications to presentation on application details page based on user feedback</w:t>
       </w:r>
     </w:p>
     <w:sectPr>
@@ -5844,12 +5904,11 @@
 </file>
 
 <file path=customXml/item1.xml><?xml version="1.0" encoding="utf-8"?>
-<?mso-contentType ?>
-<FormTemplates xmlns="http://schemas.microsoft.com/sharepoint/v3/contenttype/forms">
-  <Display>DocumentLibraryForm</Display>
-  <Edit>DocumentLibraryForm</Edit>
-  <New>DocumentLibraryForm</New>
-</FormTemplates>
+<p:properties xmlns:p="http://schemas.microsoft.com/office/2006/metadata/properties" xmlns:xsi="http://www.w3.org/2001/XMLSchema-instance" xmlns:pc="http://schemas.microsoft.com/office/infopath/2007/PartnerControls">
+  <documentManagement>
+    <_activity xmlns="36faacd7-bee3-4511-ad40-0911c4477c55" xsi:nil="true"/>
+  </documentManagement>
+</p:properties>
 </file>
 
 <file path=customXml/item2.xml><?xml version="1.0" encoding="utf-8"?>
@@ -6086,17 +6145,20 @@
 </file>
 
 <file path=customXml/item3.xml><?xml version="1.0" encoding="utf-8"?>
-<p:properties xmlns:p="http://schemas.microsoft.com/office/2006/metadata/properties" xmlns:xsi="http://www.w3.org/2001/XMLSchema-instance" xmlns:pc="http://schemas.microsoft.com/office/infopath/2007/PartnerControls">
-  <documentManagement>
-    <_activity xmlns="36faacd7-bee3-4511-ad40-0911c4477c55" xsi:nil="true"/>
-  </documentManagement>
-</p:properties>
+<?mso-contentType ?>
+<FormTemplates xmlns="http://schemas.microsoft.com/sharepoint/v3/contenttype/forms">
+  <Display>DocumentLibraryForm</Display>
+  <Edit>DocumentLibraryForm</Edit>
+  <New>DocumentLibraryForm</New>
+</FormTemplates>
 </file>
 
 <file path=customXml/itemProps1.xml><?xml version="1.0" encoding="utf-8"?>
-<ds:datastoreItem xmlns:ds="http://schemas.openxmlformats.org/officeDocument/2006/customXml" ds:itemID="{191241A6-04BD-4C58-864E-1F9DB52CA835}">
+<ds:datastoreItem xmlns:ds="http://schemas.openxmlformats.org/officeDocument/2006/customXml" ds:itemID="{80CEF455-A9A3-46DE-B10E-1C58B0566129}">
   <ds:schemaRefs>
-    <ds:schemaRef ds:uri="http://schemas.microsoft.com/sharepoint/v3/contenttype/forms"/>
+    <ds:schemaRef ds:uri="http://schemas.microsoft.com/office/2006/metadata/properties"/>
+    <ds:schemaRef ds:uri="http://schemas.microsoft.com/office/infopath/2007/PartnerControls"/>
+    <ds:schemaRef ds:uri="36faacd7-bee3-4511-ad40-0911c4477c55"/>
   </ds:schemaRefs>
 </ds:datastoreItem>
 </file>
@@ -6121,11 +6183,9 @@
 </file>
 
 <file path=customXml/itemProps3.xml><?xml version="1.0" encoding="utf-8"?>
-<ds:datastoreItem xmlns:ds="http://schemas.openxmlformats.org/officeDocument/2006/customXml" ds:itemID="{80CEF455-A9A3-46DE-B10E-1C58B0566129}">
+<ds:datastoreItem xmlns:ds="http://schemas.openxmlformats.org/officeDocument/2006/customXml" ds:itemID="{191241A6-04BD-4C58-864E-1F9DB52CA835}">
   <ds:schemaRefs>
-    <ds:schemaRef ds:uri="http://schemas.microsoft.com/office/2006/metadata/properties"/>
-    <ds:schemaRef ds:uri="http://schemas.microsoft.com/office/infopath/2007/PartnerControls"/>
-    <ds:schemaRef ds:uri="36faacd7-bee3-4511-ad40-0911c4477c55"/>
+    <ds:schemaRef ds:uri="http://schemas.microsoft.com/sharepoint/v3/contenttype/forms"/>
   </ds:schemaRefs>
 </ds:datastoreItem>
 </file>
</xml_diff>

<commit_message>
Fixed saving without necessary data
</commit_message>
<xml_diff>
--- a/Documentation/SRS JobApplicationTracker.docx
+++ b/Documentation/SRS JobApplicationTracker.docx
@@ -357,11 +357,17 @@
           <w:numId w:val="3"/>
         </w:numPr>
         <w:spacing w:after="0"/>
-      </w:pPr>
-      <w:r>
-        <w:rPr>
-          <w:b/>
-          <w:bCs/>
+        <w:rPr>
+          <w:b/>
+          <w:bCs/>
+          <w:strike/>
+        </w:rPr>
+      </w:pPr>
+      <w:r>
+        <w:rPr>
+          <w:b/>
+          <w:bCs/>
+          <w:strike/>
         </w:rPr>
         <w:t>Backend (</w:t>
       </w:r>
@@ -377,11 +383,9 @@
         <w:rPr>
           <w:b/>
           <w:bCs/>
-        </w:rPr>
-        <w:t>I + Repositories):</w:t>
-      </w:r>
-      <w:r>
-        <w:t xml:space="preserve"> Handles business logic and data persistence using Entity Framework Core</w:t>
+          <w:strike/>
+        </w:rPr>
+        <w:t>I + Repositories): Handles business logic and data persistence using Entity Framework Core</w:t>
       </w:r>
     </w:p>
     <w:p>
@@ -778,7 +782,6 @@
         </w:numPr>
         <w:spacing w:after="0"/>
       </w:pPr>
-      <w:proofErr w:type="spellStart"/>
       <w:r>
         <w:rPr>
           <w:b/>
@@ -786,25 +789,8 @@
         </w:rPr>
         <w:t>DbContext</w:t>
       </w:r>
-      <w:proofErr w:type="spellEnd"/>
-      <w:r>
-        <w:t xml:space="preserve">: </w:t>
-      </w:r>
-      <w:proofErr w:type="spellStart"/>
-      <w:r>
-        <w:t>JobAppDbContext</w:t>
-      </w:r>
-      <w:proofErr w:type="spellEnd"/>
-      <w:r>
-        <w:t xml:space="preserve"> exposes </w:t>
-      </w:r>
-      <w:proofErr w:type="spellStart"/>
-      <w:r>
-        <w:t>DbSet</w:t>
-      </w:r>
-      <w:proofErr w:type="spellEnd"/>
-      <w:r>
-        <w:t>&lt;T&gt; for all entity types</w:t>
+      <w:r>
+        <w:t>: JobAppDbContext exposes DbSet&lt;T&gt; for all entity types</w:t>
       </w:r>
     </w:p>
     <w:p>
@@ -823,15 +809,7 @@
         <w:t>Repositories</w:t>
       </w:r>
       <w:r>
-        <w:t xml:space="preserve">: </w:t>
-      </w:r>
-      <w:proofErr w:type="spellStart"/>
-      <w:r>
-        <w:t>JobAppRepository</w:t>
-      </w:r>
-      <w:proofErr w:type="spellEnd"/>
-      <w:r>
-        <w:t>&lt;T&gt; provides base CRUD methods; specific repositories inherit it</w:t>
+        <w:t>: JobAppRepository&lt;T&gt; provides base CRUD methods; specific repositories inherit it</w:t>
       </w:r>
     </w:p>
     <w:p>
@@ -857,21 +835,33 @@
         <w:rPr>
           <w:strike/>
         </w:rPr>
-        <w:t xml:space="preserve">: </w:t>
-      </w:r>
-      <w:proofErr w:type="spellStart"/>
-      <w:r>
+        <w:t>: JobAppApi&lt;T&gt; defines RESTful endpoints</w:t>
+      </w:r>
+    </w:p>
+    <w:p>
+      <w:pPr>
+        <w:numPr>
+          <w:ilvl w:val="0"/>
+          <w:numId w:val="8"/>
+        </w:numPr>
+        <w:spacing w:after="0"/>
         <w:rPr>
           <w:strike/>
         </w:rPr>
-        <w:t>JobAppApi</w:t>
-      </w:r>
-      <w:proofErr w:type="spellEnd"/>
-      <w:r>
-        <w:rPr>
+      </w:pPr>
+      <w:r>
+        <w:rPr>
+          <w:b/>
+          <w:bCs/>
           <w:strike/>
         </w:rPr>
-        <w:t>&lt;T&gt; defines RESTful endpoints</w:t>
+        <w:t>API Service Layer</w:t>
+      </w:r>
+      <w:r>
+        <w:rPr>
+          <w:strike/>
+        </w:rPr>
+        <w:t>: JobAppApiService&lt;T&gt; wraps HTTP communication</w:t>
       </w:r>
     </w:p>
     <w:p>
@@ -881,48 +871,7 @@
           <w:numId w:val="8"/>
         </w:numPr>
         <w:spacing w:after="0"/>
-        <w:rPr>
-          <w:strike/>
-        </w:rPr>
-      </w:pPr>
-      <w:r>
-        <w:rPr>
-          <w:b/>
-          <w:bCs/>
-          <w:strike/>
-        </w:rPr>
-        <w:t>API Service Layer</w:t>
-      </w:r>
-      <w:r>
-        <w:rPr>
-          <w:strike/>
-        </w:rPr>
-        <w:t xml:space="preserve">: </w:t>
-      </w:r>
-      <w:proofErr w:type="spellStart"/>
-      <w:r>
-        <w:rPr>
-          <w:strike/>
-        </w:rPr>
-        <w:t>JobAppApiService</w:t>
-      </w:r>
-      <w:proofErr w:type="spellEnd"/>
-      <w:r>
-        <w:rPr>
-          <w:strike/>
-        </w:rPr>
-        <w:t>&lt;T&gt; wraps HTTP communication</w:t>
-      </w:r>
-    </w:p>
-    <w:p>
-      <w:pPr>
-        <w:numPr>
-          <w:ilvl w:val="0"/>
-          <w:numId w:val="8"/>
-        </w:numPr>
-        <w:spacing w:after="0"/>
-      </w:pPr>
-      <w:proofErr w:type="spellStart"/>
+      </w:pPr>
       <w:r>
         <w:rPr>
           <w:b/>
@@ -930,33 +879,8 @@
         </w:rPr>
         <w:t>ViewModels</w:t>
       </w:r>
-      <w:proofErr w:type="spellEnd"/>
-      <w:r>
-        <w:t xml:space="preserve">: Each entity has a </w:t>
-      </w:r>
-      <w:proofErr w:type="spellStart"/>
-      <w:r>
-        <w:t>ViewModel</w:t>
-      </w:r>
-      <w:proofErr w:type="spellEnd"/>
-      <w:r>
-        <w:t xml:space="preserve"> (e.g., </w:t>
-      </w:r>
-      <w:proofErr w:type="spellStart"/>
-      <w:r>
-        <w:t>ApplicationViewModel</w:t>
-      </w:r>
-      <w:proofErr w:type="spellEnd"/>
-      <w:r>
-        <w:t xml:space="preserve">) consuming </w:t>
-      </w:r>
-      <w:proofErr w:type="spellStart"/>
-      <w:r>
-        <w:t>JobAppApiService</w:t>
-      </w:r>
-      <w:proofErr w:type="spellEnd"/>
-      <w:r>
-        <w:t>&lt;T&gt;</w:t>
+      <w:r>
+        <w:t>: Each entity has a ViewModel (e.g., ApplicationViewModel) consuming JobAppApiService&lt;T&gt;</w:t>
       </w:r>
     </w:p>
     <w:p>
@@ -983,13 +907,8 @@
         </w:numPr>
         <w:spacing w:after="0"/>
       </w:pPr>
-      <w:proofErr w:type="spellStart"/>
-      <w:r>
-        <w:t>ViewModels</w:t>
-      </w:r>
-      <w:proofErr w:type="spellEnd"/>
-      <w:r>
-        <w:t xml:space="preserve"> are responsible for view logic and UI bindings</w:t>
+      <w:r>
+        <w:t>ViewModels are responsible for view logic and UI bindings</w:t>
       </w:r>
     </w:p>
     <w:p>
@@ -1001,13 +920,8 @@
         <w:spacing w:after="0"/>
       </w:pPr>
       <w:r>
-        <w:t xml:space="preserve">Services are injected into </w:t>
-      </w:r>
-      <w:proofErr w:type="spellStart"/>
-      <w:r>
-        <w:t>ViewModels</w:t>
-      </w:r>
-      <w:proofErr w:type="spellEnd"/>
+        <w:t>Services are injected into ViewModels</w:t>
+      </w:r>
     </w:p>
     <w:p>
       <w:pPr>
@@ -1017,21 +931,8 @@
         </w:numPr>
         <w:spacing w:after="0"/>
       </w:pPr>
-      <w:proofErr w:type="spellStart"/>
-      <w:r>
-        <w:t>ViewModels</w:t>
-      </w:r>
-      <w:proofErr w:type="spellEnd"/>
-      <w:r>
-        <w:t xml:space="preserve"> communicate with API via the </w:t>
-      </w:r>
-      <w:proofErr w:type="spellStart"/>
-      <w:r>
-        <w:t>JobAppApiService</w:t>
-      </w:r>
-      <w:proofErr w:type="spellEnd"/>
-      <w:r>
-        <w:t>&lt;T&gt; class</w:t>
+      <w:r>
+        <w:t>ViewModels communicate with API via the JobAppApiService&lt;T&gt; class</w:t>
       </w:r>
     </w:p>
     <w:p>
@@ -1055,15 +956,7 @@
         <w:spacing w:after="0"/>
       </w:pPr>
       <w:r>
-        <w:t xml:space="preserve">All services and repositories are registered in the DI container. Services and </w:t>
-      </w:r>
-      <w:proofErr w:type="spellStart"/>
-      <w:r>
-        <w:t>DbContext</w:t>
-      </w:r>
-      <w:proofErr w:type="spellEnd"/>
-      <w:r>
-        <w:t xml:space="preserve"> are injected where needed.</w:t>
+        <w:t>All services and repositories are registered in the DI container. Services and DbContext are injected where needed.</w:t>
       </w:r>
     </w:p>
     <w:p>
@@ -1128,17 +1021,8 @@
           <w:b/>
           <w:bCs/>
         </w:rPr>
-        <w:t xml:space="preserve">6.2 </w:t>
-      </w:r>
-      <w:proofErr w:type="spellStart"/>
-      <w:r>
-        <w:rPr>
-          <w:b/>
-          <w:bCs/>
-        </w:rPr>
-        <w:t>DbContext</w:t>
-      </w:r>
-      <w:proofErr w:type="spellEnd"/>
+        <w:t>6.2 DbContext</w:t>
+      </w:r>
     </w:p>
     <w:p>
       <w:pPr>
@@ -1250,17 +1134,8 @@
           <w:b/>
           <w:bCs/>
         </w:rPr>
-        <w:t xml:space="preserve">6.6 </w:t>
-      </w:r>
-      <w:proofErr w:type="spellStart"/>
-      <w:r>
-        <w:rPr>
-          <w:b/>
-          <w:bCs/>
-        </w:rPr>
-        <w:t>ViewModels</w:t>
-      </w:r>
-      <w:proofErr w:type="spellEnd"/>
+        <w:t>6.6 ViewModels</w:t>
+      </w:r>
     </w:p>
     <w:p>
       <w:pPr>
@@ -1271,15 +1146,7 @@
         <w:spacing w:after="0"/>
       </w:pPr>
       <w:r>
-        <w:t xml:space="preserve">Manage </w:t>
-      </w:r>
-      <w:proofErr w:type="spellStart"/>
-      <w:r>
-        <w:t>ObservableCollections</w:t>
-      </w:r>
-      <w:proofErr w:type="spellEnd"/>
-      <w:r>
-        <w:t>, user commands, and service calls</w:t>
+        <w:t>Manage ObservableCollections, user commands, and service calls</w:t>
       </w:r>
     </w:p>
     <w:p>
@@ -1339,32 +1206,16 @@
         <w:rPr>
           <w:strike/>
         </w:rPr>
-        <w:t xml:space="preserve">SQLite offline </w:t>
-      </w:r>
-      <w:proofErr w:type="gramStart"/>
+        <w:t>SQLite offline caching</w:t>
+      </w:r>
       <w:r>
         <w:rPr>
           <w:strike/>
         </w:rPr>
-        <w:t>caching</w:t>
-      </w:r>
-      <w:proofErr w:type="gramEnd"/>
-      <w:r>
-        <w:rPr>
-          <w:strike/>
-        </w:rPr>
         <w:t xml:space="preserve"> No SQL</w:t>
       </w:r>
       <w:r>
-        <w:t xml:space="preserve">, all stored in </w:t>
-      </w:r>
-      <w:proofErr w:type="spellStart"/>
-      <w:r>
-        <w:t>json</w:t>
-      </w:r>
-      <w:proofErr w:type="spellEnd"/>
-      <w:r>
-        <w:t xml:space="preserve"> Files for user only</w:t>
+        <w:t>, all stored in json Files for user only</w:t>
       </w:r>
     </w:p>
     <w:p>
@@ -1434,13 +1285,8 @@
         <w:t>MVVM:</w:t>
       </w:r>
       <w:r>
-        <w:t xml:space="preserve"> Model-View-</w:t>
-      </w:r>
-      <w:proofErr w:type="spellStart"/>
-      <w:r>
-        <w:t>ViewModel</w:t>
-      </w:r>
-      <w:proofErr w:type="spellEnd"/>
+        <w:t xml:space="preserve"> Model-View-ViewModel</w:t>
+      </w:r>
     </w:p>
     <w:p>
       <w:pPr>
@@ -1559,57 +1405,7 @@
         </w:rPr>
       </w:pPr>
       <w:r>
-        <w:t xml:space="preserve">Changed so each model will save to </w:t>
-      </w:r>
-      <w:proofErr w:type="spellStart"/>
-      <w:proofErr w:type="gramStart"/>
-      <w:r>
-        <w:t>it’s</w:t>
-      </w:r>
-      <w:proofErr w:type="spellEnd"/>
-      <w:proofErr w:type="gramEnd"/>
-      <w:r>
-        <w:t xml:space="preserve"> own </w:t>
-      </w:r>
-      <w:proofErr w:type="spellStart"/>
-      <w:r>
-        <w:t>json</w:t>
-      </w:r>
-      <w:proofErr w:type="spellEnd"/>
-      <w:r>
-        <w:t xml:space="preserve"> file. Attempting to continuously add/update </w:t>
-      </w:r>
-      <w:proofErr w:type="spellStart"/>
-      <w:r>
-        <w:t>etc</w:t>
-      </w:r>
-      <w:proofErr w:type="spellEnd"/>
-      <w:r>
-        <w:t xml:space="preserve"> to the </w:t>
-      </w:r>
-      <w:proofErr w:type="spellStart"/>
-      <w:r>
-        <w:t>json</w:t>
-      </w:r>
-      <w:proofErr w:type="spellEnd"/>
-      <w:r>
-        <w:t xml:space="preserve"> file that held the application and </w:t>
-      </w:r>
-      <w:proofErr w:type="gramStart"/>
-      <w:r>
-        <w:t>it’s</w:t>
-      </w:r>
-      <w:proofErr w:type="gramEnd"/>
-      <w:r>
-        <w:t xml:space="preserve"> components (company contact, contact, </w:t>
-      </w:r>
-      <w:proofErr w:type="spellStart"/>
-      <w:r>
-        <w:t>etc</w:t>
-      </w:r>
-      <w:proofErr w:type="spellEnd"/>
-      <w:r>
-        <w:t>) was causing an issue with circular logic.</w:t>
+        <w:t>Changed so each model will save to it’s own json file. Attempting to continuously add/update etc to the json file that held the application and it’s components (company contact, contact, etc) was causing an issue with circular logic.</w:t>
       </w:r>
     </w:p>
     <w:p>
@@ -1641,31 +1437,7 @@
         </w:rPr>
       </w:pPr>
       <w:r>
-        <w:t xml:space="preserve">Stil playing with holding resumes and cover letters. This may end up being an </w:t>
-      </w:r>
-      <w:proofErr w:type="gramStart"/>
-      <w:r>
-        <w:t>enhance</w:t>
-      </w:r>
-      <w:proofErr w:type="gramEnd"/>
-      <w:r>
-        <w:t xml:space="preserve"> feature </w:t>
-      </w:r>
-      <w:proofErr w:type="gramStart"/>
-      <w:r>
-        <w:t>later on</w:t>
-      </w:r>
-      <w:proofErr w:type="gramEnd"/>
-      <w:r>
-        <w:t xml:space="preserve"> as they will most likely have to be stored in their own </w:t>
-      </w:r>
-      <w:proofErr w:type="spellStart"/>
-      <w:r>
-        <w:t>json</w:t>
-      </w:r>
-      <w:proofErr w:type="spellEnd"/>
-      <w:r>
-        <w:t xml:space="preserve"> files to prevent circular logic.</w:t>
+        <w:t>Stil playing with holding resumes and cover letters. This may end up being an enhance feature later on as they will most likely have to be stored in their own json files to prevent circular logic.</w:t>
       </w:r>
     </w:p>
     <w:p>
@@ -1835,6 +1607,18 @@
       </w:pPr>
       <w:r>
         <w:t>Made some modifications to presentation on application details page based on user feedback</w:t>
+      </w:r>
+    </w:p>
+    <w:p>
+      <w:pPr>
+        <w:pStyle w:val="ListParagraph"/>
+        <w:numPr>
+          <w:ilvl w:val="0"/>
+          <w:numId w:val="19"/>
+        </w:numPr>
+      </w:pPr>
+      <w:r>
+        <w:t>Fixed being able to save necessary information (Job title, company name)</w:t>
       </w:r>
     </w:p>
     <w:sectPr>
@@ -5904,11 +5688,12 @@
 </file>
 
 <file path=customXml/item1.xml><?xml version="1.0" encoding="utf-8"?>
-<p:properties xmlns:p="http://schemas.microsoft.com/office/2006/metadata/properties" xmlns:xsi="http://www.w3.org/2001/XMLSchema-instance" xmlns:pc="http://schemas.microsoft.com/office/infopath/2007/PartnerControls">
-  <documentManagement>
-    <_activity xmlns="36faacd7-bee3-4511-ad40-0911c4477c55" xsi:nil="true"/>
-  </documentManagement>
-</p:properties>
+<?mso-contentType ?>
+<FormTemplates xmlns="http://schemas.microsoft.com/sharepoint/v3/contenttype/forms">
+  <Display>DocumentLibraryForm</Display>
+  <Edit>DocumentLibraryForm</Edit>
+  <New>DocumentLibraryForm</New>
+</FormTemplates>
 </file>
 
 <file path=customXml/item2.xml><?xml version="1.0" encoding="utf-8"?>
@@ -6145,20 +5930,17 @@
 </file>
 
 <file path=customXml/item3.xml><?xml version="1.0" encoding="utf-8"?>
-<?mso-contentType ?>
-<FormTemplates xmlns="http://schemas.microsoft.com/sharepoint/v3/contenttype/forms">
-  <Display>DocumentLibraryForm</Display>
-  <Edit>DocumentLibraryForm</Edit>
-  <New>DocumentLibraryForm</New>
-</FormTemplates>
+<p:properties xmlns:p="http://schemas.microsoft.com/office/2006/metadata/properties" xmlns:xsi="http://www.w3.org/2001/XMLSchema-instance" xmlns:pc="http://schemas.microsoft.com/office/infopath/2007/PartnerControls">
+  <documentManagement>
+    <_activity xmlns="36faacd7-bee3-4511-ad40-0911c4477c55" xsi:nil="true"/>
+  </documentManagement>
+</p:properties>
 </file>
 
 <file path=customXml/itemProps1.xml><?xml version="1.0" encoding="utf-8"?>
-<ds:datastoreItem xmlns:ds="http://schemas.openxmlformats.org/officeDocument/2006/customXml" ds:itemID="{80CEF455-A9A3-46DE-B10E-1C58B0566129}">
+<ds:datastoreItem xmlns:ds="http://schemas.openxmlformats.org/officeDocument/2006/customXml" ds:itemID="{191241A6-04BD-4C58-864E-1F9DB52CA835}">
   <ds:schemaRefs>
-    <ds:schemaRef ds:uri="http://schemas.microsoft.com/office/2006/metadata/properties"/>
-    <ds:schemaRef ds:uri="http://schemas.microsoft.com/office/infopath/2007/PartnerControls"/>
-    <ds:schemaRef ds:uri="36faacd7-bee3-4511-ad40-0911c4477c55"/>
+    <ds:schemaRef ds:uri="http://schemas.microsoft.com/sharepoint/v3/contenttype/forms"/>
   </ds:schemaRefs>
 </ds:datastoreItem>
 </file>
@@ -6183,9 +5965,11 @@
 </file>
 
 <file path=customXml/itemProps3.xml><?xml version="1.0" encoding="utf-8"?>
-<ds:datastoreItem xmlns:ds="http://schemas.openxmlformats.org/officeDocument/2006/customXml" ds:itemID="{191241A6-04BD-4C58-864E-1F9DB52CA835}">
+<ds:datastoreItem xmlns:ds="http://schemas.openxmlformats.org/officeDocument/2006/customXml" ds:itemID="{80CEF455-A9A3-46DE-B10E-1C58B0566129}">
   <ds:schemaRefs>
-    <ds:schemaRef ds:uri="http://schemas.microsoft.com/sharepoint/v3/contenttype/forms"/>
+    <ds:schemaRef ds:uri="http://schemas.microsoft.com/office/2006/metadata/properties"/>
+    <ds:schemaRef ds:uri="http://schemas.microsoft.com/office/infopath/2007/PartnerControls"/>
+    <ds:schemaRef ds:uri="36faacd7-bee3-4511-ad40-0911c4477c55"/>
   </ds:schemaRefs>
 </ds:datastoreItem>
 </file>
</xml_diff>

<commit_message>
Bug fixes, added Resume and Cover Letter feature, fixed some navigation issues.
</commit_message>
<xml_diff>
--- a/Documentation/SRS JobApplicationTracker.docx
+++ b/Documentation/SRS JobApplicationTracker.docx
@@ -201,15 +201,12 @@
           <w:numId w:val="1"/>
         </w:numPr>
         <w:spacing w:after="0"/>
-        <w:rPr>
-          <w:highlight w:val="yellow"/>
-        </w:rPr>
-      </w:pPr>
-      <w:r>
-        <w:rPr>
-          <w:highlight w:val="yellow"/>
-        </w:rPr>
-        <w:t>Possibly store resumes and cover letters used to apply for jobs</w:t>
+      </w:pPr>
+      <w:r>
+        <w:t>S</w:t>
+      </w:r>
+      <w:r>
+        <w:t>tore resumes and cover letters used to apply for jobs</w:t>
       </w:r>
     </w:p>
     <w:p>
@@ -441,18 +438,27 @@
       <w:pPr>
         <w:numPr>
           <w:ilvl w:val="0"/>
+          <w:numId w:val="1"/>
+        </w:numPr>
+        <w:spacing w:after="0"/>
+      </w:pPr>
+      <w:r>
+        <w:t>A</w:t>
+      </w:r>
+      <w:r>
+        <w:t>dd new resumes and cover letters</w:t>
+      </w:r>
+    </w:p>
+    <w:p>
+      <w:pPr>
+        <w:numPr>
+          <w:ilvl w:val="0"/>
           <w:numId w:val="4"/>
         </w:numPr>
         <w:spacing w:after="0"/>
-        <w:rPr>
-          <w:highlight w:val="yellow"/>
-        </w:rPr>
-      </w:pPr>
-      <w:r>
-        <w:rPr>
-          <w:highlight w:val="yellow"/>
-        </w:rPr>
-        <w:t>Possibly add new resumes and cover letters</w:t>
+      </w:pPr>
+      <w:r>
+        <w:t>View/edit/delete applications</w:t>
       </w:r>
     </w:p>
     <w:p>
@@ -464,7 +470,10 @@
         <w:spacing w:after="0"/>
       </w:pPr>
       <w:r>
-        <w:t>View/edit/delete applications</w:t>
+        <w:t xml:space="preserve">Search </w:t>
+      </w:r>
+      <w:r>
+        <w:t>for application by job title</w:t>
       </w:r>
     </w:p>
     <w:p>
@@ -476,27 +485,6 @@
         <w:spacing w:after="0"/>
       </w:pPr>
       <w:r>
-        <w:t xml:space="preserve">Search </w:t>
-      </w:r>
-      <w:r>
-        <w:t>for application by job title</w:t>
-      </w:r>
-    </w:p>
-    <w:p>
-      <w:pPr>
-        <w:numPr>
-          <w:ilvl w:val="0"/>
-          <w:numId w:val="4"/>
-        </w:numPr>
-        <w:spacing w:after="0"/>
-        <w:rPr>
-          <w:highlight w:val="yellow"/>
-        </w:rPr>
-      </w:pPr>
-      <w:r>
-        <w:rPr>
-          <w:highlight w:val="yellow"/>
-        </w:rPr>
         <w:lastRenderedPageBreak/>
         <w:t>Search by companies applied at</w:t>
       </w:r>
@@ -1237,21 +1225,22 @@
           <w:numId w:val="16"/>
         </w:numPr>
         <w:spacing w:after="0"/>
-        <w:rPr>
-          <w:highlight w:val="yellow"/>
-        </w:rPr>
-      </w:pPr>
-      <w:r>
-        <w:rPr>
-          <w:highlight w:val="yellow"/>
-        </w:rPr>
-        <w:t>Save Resumes and Cover Letters specifically for jobs applied to</w:t>
-      </w:r>
-    </w:p>
-    <w:p>
-      <w:pPr>
-        <w:spacing w:after="0"/>
-      </w:pPr>
+      </w:pPr>
+      <w:r>
+        <w:t>Improve Navigation</w:t>
+      </w:r>
+    </w:p>
+    <w:p>
+      <w:pPr>
+        <w:numPr>
+          <w:ilvl w:val="0"/>
+          <w:numId w:val="16"/>
+        </w:numPr>
+        <w:spacing w:after="0"/>
+      </w:pPr>
+      <w:r>
+        <w:t>View All Company Contacts, not just one at a time</w:t>
+      </w:r>
     </w:p>
     <w:p>
       <w:pPr>
@@ -1458,6 +1447,22 @@
     </w:p>
     <w:p>
       <w:pPr>
+        <w:pStyle w:val="ListParagraph"/>
+        <w:numPr>
+          <w:ilvl w:val="0"/>
+          <w:numId w:val="18"/>
+        </w:numPr>
+        <w:rPr>
+          <w:b/>
+          <w:bCs/>
+        </w:rPr>
+      </w:pPr>
+      <w:r>
+        <w:t>Can now add and update resumes and cover letters</w:t>
+      </w:r>
+    </w:p>
+    <w:p>
+      <w:pPr>
         <w:rPr>
           <w:b/>
           <w:bCs/>
@@ -1473,6 +1478,7 @@
     </w:p>
     <w:p>
       <w:r>
+        <w:lastRenderedPageBreak/>
         <w:t>Add Applications</w:t>
       </w:r>
     </w:p>
@@ -1485,7 +1491,6 @@
         </w:numPr>
       </w:pPr>
       <w:r>
-        <w:lastRenderedPageBreak/>
         <w:t>Update Applications</w:t>
       </w:r>
     </w:p>
@@ -1619,6 +1624,54 @@
       </w:pPr>
       <w:r>
         <w:t>Fixed being able to save necessary information (Job title, company name)</w:t>
+      </w:r>
+    </w:p>
+    <w:p>
+      <w:pPr>
+        <w:pStyle w:val="ListParagraph"/>
+        <w:numPr>
+          <w:ilvl w:val="0"/>
+          <w:numId w:val="19"/>
+        </w:numPr>
+      </w:pPr>
+      <w:r>
+        <w:t>Fixed some navigation bugs</w:t>
+      </w:r>
+    </w:p>
+    <w:p>
+      <w:pPr>
+        <w:pStyle w:val="ListParagraph"/>
+        <w:numPr>
+          <w:ilvl w:val="0"/>
+          <w:numId w:val="19"/>
+        </w:numPr>
+      </w:pPr>
+      <w:r>
+        <w:t>Add, update resumes</w:t>
+      </w:r>
+    </w:p>
+    <w:p>
+      <w:pPr>
+        <w:pStyle w:val="ListParagraph"/>
+        <w:numPr>
+          <w:ilvl w:val="0"/>
+          <w:numId w:val="19"/>
+        </w:numPr>
+      </w:pPr>
+      <w:r>
+        <w:t>Add, update cover letters</w:t>
+      </w:r>
+    </w:p>
+    <w:p>
+      <w:pPr>
+        <w:pStyle w:val="ListParagraph"/>
+        <w:numPr>
+          <w:ilvl w:val="0"/>
+          <w:numId w:val="19"/>
+        </w:numPr>
+      </w:pPr>
+      <w:r>
+        <w:t>Can now edit all interviews</w:t>
       </w:r>
     </w:p>
     <w:sectPr>
@@ -5688,12 +5741,11 @@
 </file>
 
 <file path=customXml/item1.xml><?xml version="1.0" encoding="utf-8"?>
-<?mso-contentType ?>
-<FormTemplates xmlns="http://schemas.microsoft.com/sharepoint/v3/contenttype/forms">
-  <Display>DocumentLibraryForm</Display>
-  <Edit>DocumentLibraryForm</Edit>
-  <New>DocumentLibraryForm</New>
-</FormTemplates>
+<p:properties xmlns:p="http://schemas.microsoft.com/office/2006/metadata/properties" xmlns:xsi="http://www.w3.org/2001/XMLSchema-instance" xmlns:pc="http://schemas.microsoft.com/office/infopath/2007/PartnerControls">
+  <documentManagement>
+    <_activity xmlns="36faacd7-bee3-4511-ad40-0911c4477c55" xsi:nil="true"/>
+  </documentManagement>
+</p:properties>
 </file>
 
 <file path=customXml/item2.xml><?xml version="1.0" encoding="utf-8"?>
@@ -5930,17 +5982,20 @@
 </file>
 
 <file path=customXml/item3.xml><?xml version="1.0" encoding="utf-8"?>
-<p:properties xmlns:p="http://schemas.microsoft.com/office/2006/metadata/properties" xmlns:xsi="http://www.w3.org/2001/XMLSchema-instance" xmlns:pc="http://schemas.microsoft.com/office/infopath/2007/PartnerControls">
-  <documentManagement>
-    <_activity xmlns="36faacd7-bee3-4511-ad40-0911c4477c55" xsi:nil="true"/>
-  </documentManagement>
-</p:properties>
+<?mso-contentType ?>
+<FormTemplates xmlns="http://schemas.microsoft.com/sharepoint/v3/contenttype/forms">
+  <Display>DocumentLibraryForm</Display>
+  <Edit>DocumentLibraryForm</Edit>
+  <New>DocumentLibraryForm</New>
+</FormTemplates>
 </file>
 
 <file path=customXml/itemProps1.xml><?xml version="1.0" encoding="utf-8"?>
-<ds:datastoreItem xmlns:ds="http://schemas.openxmlformats.org/officeDocument/2006/customXml" ds:itemID="{191241A6-04BD-4C58-864E-1F9DB52CA835}">
+<ds:datastoreItem xmlns:ds="http://schemas.openxmlformats.org/officeDocument/2006/customXml" ds:itemID="{80CEF455-A9A3-46DE-B10E-1C58B0566129}">
   <ds:schemaRefs>
-    <ds:schemaRef ds:uri="http://schemas.microsoft.com/sharepoint/v3/contenttype/forms"/>
+    <ds:schemaRef ds:uri="http://schemas.microsoft.com/office/2006/metadata/properties"/>
+    <ds:schemaRef ds:uri="http://schemas.microsoft.com/office/infopath/2007/PartnerControls"/>
+    <ds:schemaRef ds:uri="36faacd7-bee3-4511-ad40-0911c4477c55"/>
   </ds:schemaRefs>
 </ds:datastoreItem>
 </file>
@@ -5965,11 +6020,9 @@
 </file>
 
 <file path=customXml/itemProps3.xml><?xml version="1.0" encoding="utf-8"?>
-<ds:datastoreItem xmlns:ds="http://schemas.openxmlformats.org/officeDocument/2006/customXml" ds:itemID="{80CEF455-A9A3-46DE-B10E-1C58B0566129}">
+<ds:datastoreItem xmlns:ds="http://schemas.openxmlformats.org/officeDocument/2006/customXml" ds:itemID="{191241A6-04BD-4C58-864E-1F9DB52CA835}">
   <ds:schemaRefs>
-    <ds:schemaRef ds:uri="http://schemas.microsoft.com/office/2006/metadata/properties"/>
-    <ds:schemaRef ds:uri="http://schemas.microsoft.com/office/infopath/2007/PartnerControls"/>
-    <ds:schemaRef ds:uri="36faacd7-bee3-4511-ad40-0911c4477c55"/>
+    <ds:schemaRef ds:uri="http://schemas.microsoft.com/sharepoint/v3/contenttype/forms"/>
   </ds:schemaRefs>
 </ds:datastoreItem>
 </file>
</xml_diff>